<commit_message>
add commandline arguments for res
</commit_message>
<xml_diff>
--- a/Felh.docx
+++ b/Felh.docx
@@ -160,7 +160,7 @@
                 <w:szCs w:val="28"/>
                 <w:lang w:val="hu-HU"/>
               </w:rPr>
-              <w:t>Mit csinál</w:t>
+              <w:t>Leírás</w:t>
             </w:r>
           </w:p>
         </w:tc>
@@ -216,21 +216,7 @@
               <w:rPr>
                 <w:lang w:val="hu-HU"/>
               </w:rPr>
-              <w:t xml:space="preserve">Megnyit egy </w:t>
-            </w:r>
-            <w:proofErr w:type="gramStart"/>
-            <w:r>
-              <w:rPr>
-                <w:lang w:val="hu-HU"/>
-              </w:rPr>
-              <w:t>ablakot</w:t>
-            </w:r>
-            <w:proofErr w:type="gramEnd"/>
-            <w:r>
-              <w:rPr>
-                <w:lang w:val="hu-HU"/>
-              </w:rPr>
-              <w:t xml:space="preserve"> ahol új szimulációt lehet indítani, akár új beállításokkal</w:t>
+              <w:t>Megnyit egy ablakot ahol új szimulációt lehet indítani, akár új beállításokkal</w:t>
             </w:r>
           </w:p>
         </w:tc>
@@ -286,21 +272,7 @@
               <w:rPr>
                 <w:lang w:val="hu-HU"/>
               </w:rPr>
-              <w:t xml:space="preserve">A szimuláció jelenlegi állapotát lehet egy PNG fájl </w:t>
-            </w:r>
-            <w:proofErr w:type="spellStart"/>
-            <w:r>
-              <w:rPr>
-                <w:lang w:val="hu-HU"/>
-              </w:rPr>
-              <w:t>ba</w:t>
-            </w:r>
-            <w:proofErr w:type="spellEnd"/>
-            <w:r>
-              <w:rPr>
-                <w:lang w:val="hu-HU"/>
-              </w:rPr>
-              <w:t xml:space="preserve"> menteni</w:t>
+              <w:t>A szimuláció jelenlegi állapotát lehet egy PNG fájl ba menteni</w:t>
             </w:r>
           </w:p>
         </w:tc>
@@ -316,19 +288,11 @@
                 <w:lang w:val="hu-HU"/>
               </w:rPr>
             </w:pPr>
-            <w:proofErr w:type="spellStart"/>
-            <w:r>
-              <w:rPr>
-                <w:lang w:val="hu-HU"/>
-              </w:rPr>
-              <w:t>Exit</w:t>
-            </w:r>
-            <w:proofErr w:type="spellEnd"/>
-            <w:r>
-              <w:rPr>
-                <w:lang w:val="hu-HU"/>
-              </w:rPr>
-              <w:t xml:space="preserve"> </w:t>
+            <w:r>
+              <w:rPr>
+                <w:lang w:val="hu-HU"/>
+              </w:rPr>
+              <w:t xml:space="preserve">Exit </w:t>
             </w:r>
           </w:p>
         </w:tc>
@@ -342,14 +306,12 @@
                 <w:lang w:val="hu-HU"/>
               </w:rPr>
             </w:pPr>
-            <w:proofErr w:type="spellStart"/>
             <w:r>
               <w:rPr>
                 <w:lang w:val="hu-HU"/>
               </w:rPr>
               <w:t>Escape</w:t>
             </w:r>
-            <w:proofErr w:type="spellEnd"/>
           </w:p>
         </w:tc>
         <w:tc>
@@ -386,30 +348,8 @@
               <w:rPr>
                 <w:lang w:val="hu-HU"/>
               </w:rPr>
-              <w:t>Start/</w:t>
-            </w:r>
-            <w:proofErr w:type="spellStart"/>
-            <w:r>
-              <w:rPr>
-                <w:lang w:val="hu-HU"/>
-              </w:rPr>
-              <w:t>Pause</w:t>
-            </w:r>
-            <w:proofErr w:type="spellEnd"/>
-            <w:r>
-              <w:rPr>
-                <w:lang w:val="hu-HU"/>
-              </w:rPr>
-              <w:t>/</w:t>
-            </w:r>
-            <w:proofErr w:type="spellStart"/>
-            <w:r>
-              <w:rPr>
-                <w:lang w:val="hu-HU"/>
-              </w:rPr>
-              <w:t>Resume</w:t>
-            </w:r>
-            <w:proofErr w:type="spellEnd"/>
+              <w:t>Start/Pause/Resume</w:t>
+            </w:r>
           </w:p>
         </w:tc>
         <w:tc>
@@ -422,14 +362,12 @@
                 <w:lang w:val="hu-HU"/>
               </w:rPr>
             </w:pPr>
-            <w:proofErr w:type="spellStart"/>
             <w:r>
               <w:rPr>
                 <w:lang w:val="hu-HU"/>
               </w:rPr>
               <w:t>Space</w:t>
             </w:r>
-            <w:proofErr w:type="spellEnd"/>
           </w:p>
         </w:tc>
         <w:tc>
@@ -462,19 +400,11 @@
                 <w:lang w:val="hu-HU"/>
               </w:rPr>
             </w:pPr>
-            <w:proofErr w:type="spellStart"/>
-            <w:r>
-              <w:rPr>
-                <w:lang w:val="hu-HU"/>
-              </w:rPr>
-              <w:t>Step</w:t>
-            </w:r>
-            <w:proofErr w:type="spellEnd"/>
-            <w:r>
-              <w:rPr>
-                <w:lang w:val="hu-HU"/>
-              </w:rPr>
-              <w:t xml:space="preserve"> 1</w:t>
+            <w:r>
+              <w:rPr>
+                <w:lang w:val="hu-HU"/>
+              </w:rPr>
+              <w:t>Step 1</w:t>
             </w:r>
           </w:p>
         </w:tc>
@@ -538,19 +468,11 @@
                 <w:lang w:val="hu-HU"/>
               </w:rPr>
             </w:pPr>
-            <w:proofErr w:type="spellStart"/>
-            <w:r>
-              <w:rPr>
-                <w:lang w:val="hu-HU"/>
-              </w:rPr>
-              <w:t>Step</w:t>
-            </w:r>
-            <w:proofErr w:type="spellEnd"/>
-            <w:r>
-              <w:rPr>
-                <w:lang w:val="hu-HU"/>
-              </w:rPr>
-              <w:t xml:space="preserve"> 100</w:t>
+            <w:r>
+              <w:rPr>
+                <w:lang w:val="hu-HU"/>
+              </w:rPr>
+              <w:t>Step 100</w:t>
             </w:r>
           </w:p>
         </w:tc>
@@ -614,19 +536,11 @@
                 <w:lang w:val="hu-HU"/>
               </w:rPr>
             </w:pPr>
-            <w:proofErr w:type="spellStart"/>
-            <w:r>
-              <w:rPr>
-                <w:lang w:val="hu-HU"/>
-              </w:rPr>
-              <w:t>Step</w:t>
-            </w:r>
-            <w:proofErr w:type="spellEnd"/>
-            <w:r>
-              <w:rPr>
-                <w:lang w:val="hu-HU"/>
-              </w:rPr>
-              <w:t xml:space="preserve"> 10000</w:t>
+            <w:r>
+              <w:rPr>
+                <w:lang w:val="hu-HU"/>
+              </w:rPr>
+              <w:t>Step 10000</w:t>
             </w:r>
           </w:p>
         </w:tc>
@@ -690,28 +604,12 @@
                 <w:lang w:val="hu-HU"/>
               </w:rPr>
             </w:pPr>
-            <w:proofErr w:type="spellStart"/>
-            <w:r>
-              <w:rPr>
-                <w:lang w:val="hu-HU"/>
-              </w:rPr>
-              <w:t>Clear</w:t>
-            </w:r>
-            <w:proofErr w:type="spellEnd"/>
-            <w:r>
-              <w:rPr>
-                <w:lang w:val="hu-HU"/>
-              </w:rPr>
-              <w:t xml:space="preserve"> </w:t>
-            </w:r>
-            <w:proofErr w:type="spellStart"/>
-            <w:r>
-              <w:rPr>
-                <w:lang w:val="hu-HU"/>
-              </w:rPr>
-              <w:t>Screen</w:t>
-            </w:r>
-            <w:proofErr w:type="spellEnd"/>
+            <w:r>
+              <w:rPr>
+                <w:lang w:val="hu-HU"/>
+              </w:rPr>
+              <w:t>Clear Screen</w:t>
+            </w:r>
           </w:p>
         </w:tc>
         <w:tc>
@@ -746,23 +644,7 @@
               <w:rPr>
                 <w:lang w:val="hu-HU"/>
               </w:rPr>
-              <w:t xml:space="preserve">A memóriát </w:t>
-            </w:r>
-            <w:proofErr w:type="spellStart"/>
-            <w:proofErr w:type="gramStart"/>
-            <w:r>
-              <w:rPr>
-                <w:lang w:val="hu-HU"/>
-              </w:rPr>
-              <w:t>reseteli</w:t>
-            </w:r>
-            <w:proofErr w:type="spellEnd"/>
-            <w:proofErr w:type="gramEnd"/>
-            <w:r>
-              <w:rPr>
-                <w:lang w:val="hu-HU"/>
-              </w:rPr>
-              <w:t xml:space="preserve"> ahol a szimuláció fut, feketére állítja az egészet</w:t>
+              <w:t>A memóriát reseteli ahol a szimuláció fut, feketére állítja az egészet</w:t>
             </w:r>
           </w:p>
         </w:tc>
@@ -794,17 +676,23 @@
           <w:p>
             <w:pPr>
               <w:rPr>
-                <w:lang w:val="hu-HU"/>
-              </w:rPr>
-            </w:pPr>
-            <w:proofErr w:type="spellStart"/>
-            <w:r>
-              <w:rPr>
-                <w:lang w:val="hu-HU"/>
-              </w:rPr>
-              <w:t>Scale</w:t>
-            </w:r>
-            <w:proofErr w:type="spellEnd"/>
+                <w:b/>
+                <w:bCs/>
+                <w:sz w:val="28"/>
+                <w:szCs w:val="28"/>
+                <w:lang w:val="hu-HU"/>
+              </w:rPr>
+            </w:pPr>
+            <w:r>
+              <w:rPr>
+                <w:b/>
+                <w:bCs/>
+                <w:sz w:val="28"/>
+                <w:szCs w:val="28"/>
+                <w:lang w:val="hu-HU"/>
+              </w:rPr>
+              <w:t>Beállítás</w:t>
+            </w:r>
           </w:p>
         </w:tc>
         <w:tc>
@@ -814,14 +702,22 @@
           <w:p>
             <w:pPr>
               <w:rPr>
-                <w:lang w:val="hu-HU"/>
-              </w:rPr>
-            </w:pPr>
-            <w:r>
-              <w:rPr>
-                <w:lang w:val="hu-HU"/>
-              </w:rPr>
-              <w:t>1..10</w:t>
+                <w:b/>
+                <w:bCs/>
+                <w:sz w:val="28"/>
+                <w:szCs w:val="28"/>
+                <w:lang w:val="hu-HU"/>
+              </w:rPr>
+            </w:pPr>
+            <w:r>
+              <w:rPr>
+                <w:b/>
+                <w:bCs/>
+                <w:sz w:val="28"/>
+                <w:szCs w:val="28"/>
+                <w:lang w:val="hu-HU"/>
+              </w:rPr>
+              <w:t>Korlátok</w:t>
             </w:r>
           </w:p>
         </w:tc>
@@ -832,56 +728,22 @@
           <w:p>
             <w:pPr>
               <w:rPr>
-                <w:lang w:val="hu-HU"/>
-              </w:rPr>
-            </w:pPr>
-            <w:r>
-              <w:rPr>
-                <w:lang w:val="hu-HU"/>
-              </w:rPr>
-              <w:t xml:space="preserve">A hangya </w:t>
-            </w:r>
-            <w:proofErr w:type="spellStart"/>
-            <w:r>
-              <w:rPr>
-                <w:lang w:val="hu-HU"/>
-              </w:rPr>
-              <w:t>Scale</w:t>
-            </w:r>
-            <w:proofErr w:type="spellEnd"/>
-            <w:r>
-              <w:rPr>
-                <w:lang w:val="hu-HU"/>
-              </w:rPr>
-              <w:t>*</w:t>
-            </w:r>
-            <w:proofErr w:type="spellStart"/>
-            <w:r>
-              <w:rPr>
-                <w:lang w:val="hu-HU"/>
-              </w:rPr>
-              <w:t>Scale</w:t>
-            </w:r>
-            <w:proofErr w:type="spellEnd"/>
-            <w:r>
-              <w:rPr>
-                <w:lang w:val="hu-HU"/>
-              </w:rPr>
-              <w:t xml:space="preserve"> </w:t>
-            </w:r>
-            <w:proofErr w:type="spellStart"/>
-            <w:r>
-              <w:rPr>
-                <w:lang w:val="hu-HU"/>
-              </w:rPr>
-              <w:t>nyi</w:t>
-            </w:r>
-            <w:proofErr w:type="spellEnd"/>
-            <w:r>
-              <w:rPr>
-                <w:lang w:val="hu-HU"/>
-              </w:rPr>
-              <w:t xml:space="preserve"> pixel nagyságú területet színez</w:t>
+                <w:b/>
+                <w:bCs/>
+                <w:sz w:val="28"/>
+                <w:szCs w:val="28"/>
+                <w:lang w:val="hu-HU"/>
+              </w:rPr>
+            </w:pPr>
+            <w:r>
+              <w:rPr>
+                <w:b/>
+                <w:bCs/>
+                <w:sz w:val="28"/>
+                <w:szCs w:val="28"/>
+                <w:lang w:val="hu-HU"/>
+              </w:rPr>
+              <w:t>Leírás</w:t>
             </w:r>
           </w:p>
         </w:tc>
@@ -897,14 +759,12 @@
                 <w:lang w:val="hu-HU"/>
               </w:rPr>
             </w:pPr>
-            <w:proofErr w:type="spellStart"/>
-            <w:r>
-              <w:rPr>
-                <w:lang w:val="hu-HU"/>
-              </w:rPr>
-              <w:t>Spacing</w:t>
-            </w:r>
-            <w:proofErr w:type="spellEnd"/>
+            <w:r>
+              <w:rPr>
+                <w:lang w:val="hu-HU"/>
+              </w:rPr>
+              <w:t>Scale</w:t>
+            </w:r>
           </w:p>
         </w:tc>
         <w:tc>
@@ -921,7 +781,7 @@
               <w:rPr>
                 <w:lang w:val="hu-HU"/>
               </w:rPr>
-              <w:t>0..1</w:t>
+              <w:t>1..10</w:t>
             </w:r>
           </w:p>
         </w:tc>
@@ -939,7 +799,7 @@
               <w:rPr>
                 <w:lang w:val="hu-HU"/>
               </w:rPr>
-              <w:t>A területek közti rés mérete pixelben</w:t>
+              <w:t>A hangya Scale*Scale nyi pixel nagyságú területet színez</w:t>
             </w:r>
           </w:p>
         </w:tc>
@@ -955,14 +815,12 @@
                 <w:lang w:val="hu-HU"/>
               </w:rPr>
             </w:pPr>
-            <w:proofErr w:type="spellStart"/>
-            <w:r>
-              <w:rPr>
-                <w:lang w:val="hu-HU"/>
-              </w:rPr>
-              <w:t>Antmargin</w:t>
-            </w:r>
-            <w:proofErr w:type="spellEnd"/>
+            <w:r>
+              <w:rPr>
+                <w:lang w:val="hu-HU"/>
+              </w:rPr>
+              <w:t>Spacing</w:t>
+            </w:r>
           </w:p>
         </w:tc>
         <w:tc>
@@ -979,7 +837,7 @@
               <w:rPr>
                 <w:lang w:val="hu-HU"/>
               </w:rPr>
-              <w:t>1..Scale</w:t>
+              <w:t>0..1</w:t>
             </w:r>
           </w:p>
         </w:tc>
@@ -997,49 +855,7 @@
               <w:rPr>
                 <w:lang w:val="hu-HU"/>
               </w:rPr>
-              <w:t xml:space="preserve">A hangya </w:t>
-            </w:r>
-            <w:proofErr w:type="spellStart"/>
-            <w:r>
-              <w:rPr>
-                <w:lang w:val="hu-HU"/>
-              </w:rPr>
-              <w:t>Antmargin</w:t>
-            </w:r>
-            <w:proofErr w:type="spellEnd"/>
-            <w:r>
-              <w:rPr>
-                <w:lang w:val="hu-HU"/>
-              </w:rPr>
-              <w:t xml:space="preserve"> </w:t>
-            </w:r>
-            <w:proofErr w:type="spellStart"/>
-            <w:r>
-              <w:rPr>
-                <w:lang w:val="hu-HU"/>
-              </w:rPr>
-              <w:t>nyi</w:t>
-            </w:r>
-            <w:proofErr w:type="spellEnd"/>
-            <w:r>
-              <w:rPr>
-                <w:lang w:val="hu-HU"/>
-              </w:rPr>
-              <w:t xml:space="preserve"> pixellel lesz </w:t>
-            </w:r>
-            <w:proofErr w:type="gramStart"/>
-            <w:r>
-              <w:rPr>
-                <w:lang w:val="hu-HU"/>
-              </w:rPr>
-              <w:t>kisebb</w:t>
-            </w:r>
-            <w:proofErr w:type="gramEnd"/>
-            <w:r>
-              <w:rPr>
-                <w:lang w:val="hu-HU"/>
-              </w:rPr>
-              <w:t xml:space="preserve"> mint az általa színezett terület</w:t>
+              <w:t>A területek közti rés mérete pixelben</w:t>
             </w:r>
           </w:p>
         </w:tc>
@@ -1055,14 +871,68 @@
                 <w:lang w:val="hu-HU"/>
               </w:rPr>
             </w:pPr>
-            <w:proofErr w:type="spellStart"/>
+            <w:r>
+              <w:rPr>
+                <w:lang w:val="hu-HU"/>
+              </w:rPr>
+              <w:t>Antmargin</w:t>
+            </w:r>
+          </w:p>
+        </w:tc>
+        <w:tc>
+          <w:tcPr>
+            <w:tcW w:w="2268" w:type="dxa"/>
+          </w:tcPr>
+          <w:p>
+            <w:pPr>
+              <w:rPr>
+                <w:lang w:val="hu-HU"/>
+              </w:rPr>
+            </w:pPr>
+            <w:r>
+              <w:rPr>
+                <w:lang w:val="hu-HU"/>
+              </w:rPr>
+              <w:t>1..Scale</w:t>
+            </w:r>
+          </w:p>
+        </w:tc>
+        <w:tc>
+          <w:tcPr>
+            <w:tcW w:w="4677" w:type="dxa"/>
+          </w:tcPr>
+          <w:p>
+            <w:pPr>
+              <w:rPr>
+                <w:lang w:val="hu-HU"/>
+              </w:rPr>
+            </w:pPr>
+            <w:r>
+              <w:rPr>
+                <w:lang w:val="hu-HU"/>
+              </w:rPr>
+              <w:t>A hangya Antmargin nyi pixellel lesz kisebb mint az általa színezett terület</w:t>
+            </w:r>
+          </w:p>
+        </w:tc>
+      </w:tr>
+      <w:tr>
+        <w:tc>
+          <w:tcPr>
+            <w:tcW w:w="2405" w:type="dxa"/>
+          </w:tcPr>
+          <w:p>
+            <w:pPr>
+              <w:rPr>
+                <w:lang w:val="hu-HU"/>
+              </w:rPr>
+            </w:pPr>
             <w:r>
               <w:rPr>
                 <w:lang w:val="hu-HU"/>
               </w:rPr>
               <w:t>Instructionset</w:t>
             </w:r>
-            <w:proofErr w:type="spellEnd"/>
           </w:p>
         </w:tc>
         <w:tc>
@@ -1079,21 +949,7 @@
               <w:rPr>
                 <w:lang w:val="hu-HU"/>
               </w:rPr>
-              <w:t>^[</w:t>
-            </w:r>
-            <w:proofErr w:type="spellStart"/>
-            <w:r>
-              <w:rPr>
-                <w:lang w:val="hu-HU"/>
-              </w:rPr>
-              <w:t>RLNUrlnu</w:t>
-            </w:r>
-            <w:proofErr w:type="spellEnd"/>
-            <w:r>
-              <w:rPr>
-                <w:lang w:val="hu-HU"/>
-              </w:rPr>
-              <w:t>]+$</w:t>
+              <w:t>^[RLNUrlnu]+$</w:t>
             </w:r>
             <w:r>
               <w:rPr>
@@ -1137,6 +993,18 @@
           <w:lang w:val="hu-HU"/>
         </w:rPr>
       </w:pPr>
+      <w:r>
+        <w:rPr>
+          <w:lang w:val="hu-HU"/>
+        </w:rPr>
+        <w:t>A programnak indítási argumentumként meg lehet adni hány pixel legyen az ablak mérete.</w:t>
+      </w:r>
+      <w:r>
+        <w:rPr>
+          <w:lang w:val="hu-HU"/>
+        </w:rPr>
+        <w:t xml:space="preserve"> Csak egy számot vár 400 és 2100 között.</w:t>
+      </w:r>
       <w:bookmarkStart w:id="0" w:name="_GoBack"/>
       <w:bookmarkEnd w:id="0"/>
     </w:p>

</xml_diff>